<commit_message>
[UPDATE] - Fix Data Catering Fitri
</commit_message>
<xml_diff>
--- a/resources/template/template_fitri.docx
+++ b/resources/template/template_fitri.docx
@@ -72,19 +72,22 @@
     <w:tbl>
       <w:tblPr>
         <w:tblStyle w:val="TableGrid"/>
-        <w:tblW w:w="0" w:type="auto"/>
+        <w:tblW w:w="9279" w:type="dxa"/>
         <w:tblLook w:val="04A0" w:firstRow="1" w:lastRow="0" w:firstColumn="1" w:lastColumn="0" w:noHBand="0" w:noVBand="1"/>
       </w:tblPr>
       <w:tblGrid>
-        <w:gridCol w:w="568"/>
-        <w:gridCol w:w="2194"/>
-        <w:gridCol w:w="4127"/>
-        <w:gridCol w:w="2127"/>
+        <w:gridCol w:w="584"/>
+        <w:gridCol w:w="2228"/>
+        <w:gridCol w:w="3987"/>
+        <w:gridCol w:w="2480"/>
       </w:tblGrid>
       <w:tr>
-        <w:tc>
-          <w:tcPr>
-            <w:tcW w:w="568" w:type="dxa"/>
+        <w:trPr>
+          <w:trHeight w:val="293"/>
+        </w:trPr>
+        <w:tc>
+          <w:tcPr>
+            <w:tcW w:w="584" w:type="dxa"/>
           </w:tcPr>
           <w:p>
             <w:pPr>
@@ -108,7 +111,7 @@
         </w:tc>
         <w:tc>
           <w:tcPr>
-            <w:tcW w:w="2194" w:type="dxa"/>
+            <w:tcW w:w="2228" w:type="dxa"/>
           </w:tcPr>
           <w:p>
             <w:pPr>
@@ -133,7 +136,7 @@
         </w:tc>
         <w:tc>
           <w:tcPr>
-            <w:tcW w:w="4127" w:type="dxa"/>
+            <w:tcW w:w="3987" w:type="dxa"/>
           </w:tcPr>
           <w:p>
             <w:pPr>
@@ -158,7 +161,7 @@
         </w:tc>
         <w:tc>
           <w:tcPr>
-            <w:tcW w:w="2127" w:type="dxa"/>
+            <w:tcW w:w="2480" w:type="dxa"/>
           </w:tcPr>
           <w:p>
             <w:pPr>
@@ -183,9 +186,12 @@
         </w:tc>
       </w:tr>
       <w:tr>
-        <w:tc>
-          <w:tcPr>
-            <w:tcW w:w="568" w:type="dxa"/>
+        <w:trPr>
+          <w:trHeight w:val="268"/>
+        </w:trPr>
+        <w:tc>
+          <w:tcPr>
+            <w:tcW w:w="584" w:type="dxa"/>
             <w:vMerge w:val="restart"/>
             <w:vAlign w:val="center"/>
           </w:tcPr>
@@ -212,7 +218,7 @@
         </w:tc>
         <w:tc>
           <w:tcPr>
-            <w:tcW w:w="2194" w:type="dxa"/>
+            <w:tcW w:w="2228" w:type="dxa"/>
             <w:vMerge w:val="restart"/>
             <w:vAlign w:val="center"/>
           </w:tcPr>
@@ -239,7 +245,7 @@
         </w:tc>
         <w:tc>
           <w:tcPr>
-            <w:tcW w:w="4127" w:type="dxa"/>
+            <w:tcW w:w="3987" w:type="dxa"/>
             <w:vAlign w:val="center"/>
           </w:tcPr>
           <w:p>
@@ -262,7 +268,7 @@
         </w:tc>
         <w:tc>
           <w:tcPr>
-            <w:tcW w:w="2127" w:type="dxa"/>
+            <w:tcW w:w="2480" w:type="dxa"/>
           </w:tcPr>
           <w:p>
             <w:pPr>
@@ -281,9 +287,12 @@
         </w:tc>
       </w:tr>
       <w:tr>
-        <w:tc>
-          <w:tcPr>
-            <w:tcW w:w="568" w:type="dxa"/>
+        <w:trPr>
+          <w:trHeight w:val="293"/>
+        </w:trPr>
+        <w:tc>
+          <w:tcPr>
+            <w:tcW w:w="584" w:type="dxa"/>
             <w:vMerge/>
           </w:tcPr>
           <w:p>
@@ -300,7 +309,7 @@
         </w:tc>
         <w:tc>
           <w:tcPr>
-            <w:tcW w:w="2194" w:type="dxa"/>
+            <w:tcW w:w="2228" w:type="dxa"/>
             <w:vMerge/>
           </w:tcPr>
           <w:p>
@@ -317,7 +326,7 @@
         </w:tc>
         <w:tc>
           <w:tcPr>
-            <w:tcW w:w="4127" w:type="dxa"/>
+            <w:tcW w:w="3987" w:type="dxa"/>
             <w:vAlign w:val="center"/>
           </w:tcPr>
           <w:p>
@@ -340,7 +349,7 @@
         </w:tc>
         <w:tc>
           <w:tcPr>
-            <w:tcW w:w="2127" w:type="dxa"/>
+            <w:tcW w:w="2480" w:type="dxa"/>
           </w:tcPr>
           <w:p>
             <w:pPr>
@@ -359,9 +368,12 @@
         </w:tc>
       </w:tr>
       <w:tr>
-        <w:tc>
-          <w:tcPr>
-            <w:tcW w:w="568" w:type="dxa"/>
+        <w:trPr>
+          <w:trHeight w:val="549"/>
+        </w:trPr>
+        <w:tc>
+          <w:tcPr>
+            <w:tcW w:w="584" w:type="dxa"/>
             <w:vMerge/>
           </w:tcPr>
           <w:p>
@@ -378,7 +390,7 @@
         </w:tc>
         <w:tc>
           <w:tcPr>
-            <w:tcW w:w="2194" w:type="dxa"/>
+            <w:tcW w:w="2228" w:type="dxa"/>
             <w:vMerge/>
           </w:tcPr>
           <w:p>
@@ -395,30 +407,55 @@
         </w:tc>
         <w:tc>
           <w:tcPr>
-            <w:tcW w:w="4127" w:type="dxa"/>
+            <w:tcW w:w="3987" w:type="dxa"/>
             <w:vAlign w:val="center"/>
           </w:tcPr>
           <w:p>
             <w:pPr>
               <w:jc w:val="center"/>
-              <w:rPr>
-                <w:color w:val="000000" w:themeColor="text1"/>
-                <w:sz w:val="24"/>
-                <w:szCs w:val="24"/>
-              </w:rPr>
-            </w:pPr>
-            <w:r>
               <w:rPr>
                 <w:rFonts w:ascii="Calibri" w:hAnsi="Calibri" w:cs="Calibri"/>
                 <w:color w:val="000000" w:themeColor="text1"/>
               </w:rPr>
-              <w:t>Prod PIT 2</w:t>
-            </w:r>
-          </w:p>
-        </w:tc>
-        <w:tc>
-          <w:tcPr>
-            <w:tcW w:w="2127" w:type="dxa"/>
+            </w:pPr>
+            <w:r>
+              <w:rPr>
+                <w:rFonts w:ascii="Calibri" w:hAnsi="Calibri" w:cs="Calibri"/>
+                <w:color w:val="000000" w:themeColor="text1"/>
+              </w:rPr>
+              <w:t>Produksi CSA PIT 1 Akademi Skill up</w:t>
+            </w:r>
+          </w:p>
+        </w:tc>
+        <w:tc>
+          <w:tcPr>
+            <w:tcW w:w="2480" w:type="dxa"/>
+            <w:vAlign w:val="center"/>
+          </w:tcPr>
+          <w:p>
+            <w:pPr>
+              <w:jc w:val="center"/>
+            </w:pPr>
+            <w:r>
+              <w:t>${</w:t>
+            </w:r>
+            <w:r>
+              <w:t>prod_skillup_csapit1</w:t>
+            </w:r>
+            <w:r>
+              <w:t>}</w:t>
+            </w:r>
+          </w:p>
+        </w:tc>
+      </w:tr>
+      <w:tr>
+        <w:trPr>
+          <w:trHeight w:val="280"/>
+        </w:trPr>
+        <w:tc>
+          <w:tcPr>
+            <w:tcW w:w="584" w:type="dxa"/>
+            <w:vMerge/>
           </w:tcPr>
           <w:p>
             <w:pPr>
@@ -430,6 +467,62 @@
                 <w:szCs w:val="24"/>
               </w:rPr>
             </w:pPr>
+          </w:p>
+        </w:tc>
+        <w:tc>
+          <w:tcPr>
+            <w:tcW w:w="2228" w:type="dxa"/>
+            <w:vMerge/>
+          </w:tcPr>
+          <w:p>
+            <w:pPr>
+              <w:jc w:val="center"/>
+              <w:rPr>
+                <w:b/>
+                <w:bCs/>
+                <w:sz w:val="24"/>
+                <w:szCs w:val="24"/>
+              </w:rPr>
+            </w:pPr>
+          </w:p>
+        </w:tc>
+        <w:tc>
+          <w:tcPr>
+            <w:tcW w:w="3987" w:type="dxa"/>
+            <w:vAlign w:val="center"/>
+          </w:tcPr>
+          <w:p>
+            <w:pPr>
+              <w:jc w:val="center"/>
+              <w:rPr>
+                <w:color w:val="000000" w:themeColor="text1"/>
+                <w:sz w:val="24"/>
+                <w:szCs w:val="24"/>
+              </w:rPr>
+            </w:pPr>
+            <w:r>
+              <w:rPr>
+                <w:rFonts w:ascii="Calibri" w:hAnsi="Calibri" w:cs="Calibri"/>
+                <w:color w:val="000000" w:themeColor="text1"/>
+              </w:rPr>
+              <w:t>Prod PIT 2</w:t>
+            </w:r>
+          </w:p>
+        </w:tc>
+        <w:tc>
+          <w:tcPr>
+            <w:tcW w:w="2480" w:type="dxa"/>
+          </w:tcPr>
+          <w:p>
+            <w:pPr>
+              <w:jc w:val="center"/>
+              <w:rPr>
+                <w:b/>
+                <w:bCs/>
+                <w:sz w:val="24"/>
+                <w:szCs w:val="24"/>
+              </w:rPr>
+            </w:pPr>
             <w:r>
               <w:t>${prod_pit2}</w:t>
             </w:r>
@@ -437,9 +530,12 @@
         </w:tc>
       </w:tr>
       <w:tr>
-        <w:tc>
-          <w:tcPr>
-            <w:tcW w:w="568" w:type="dxa"/>
+        <w:trPr>
+          <w:trHeight w:val="293"/>
+        </w:trPr>
+        <w:tc>
+          <w:tcPr>
+            <w:tcW w:w="584" w:type="dxa"/>
             <w:vMerge/>
           </w:tcPr>
           <w:p>
@@ -456,7 +552,7 @@
         </w:tc>
         <w:tc>
           <w:tcPr>
-            <w:tcW w:w="2194" w:type="dxa"/>
+            <w:tcW w:w="2228" w:type="dxa"/>
             <w:vMerge/>
           </w:tcPr>
           <w:p>
@@ -473,7 +569,7 @@
         </w:tc>
         <w:tc>
           <w:tcPr>
-            <w:tcW w:w="4127" w:type="dxa"/>
+            <w:tcW w:w="3987" w:type="dxa"/>
             <w:vAlign w:val="center"/>
           </w:tcPr>
           <w:p>
@@ -496,7 +592,7 @@
         </w:tc>
         <w:tc>
           <w:tcPr>
-            <w:tcW w:w="2127" w:type="dxa"/>
+            <w:tcW w:w="2480" w:type="dxa"/>
           </w:tcPr>
           <w:p>
             <w:pPr>
@@ -515,9 +611,12 @@
         </w:tc>
       </w:tr>
       <w:tr>
-        <w:tc>
-          <w:tcPr>
-            <w:tcW w:w="568" w:type="dxa"/>
+        <w:trPr>
+          <w:trHeight w:val="280"/>
+        </w:trPr>
+        <w:tc>
+          <w:tcPr>
+            <w:tcW w:w="584" w:type="dxa"/>
             <w:vMerge/>
           </w:tcPr>
           <w:p>
@@ -534,7 +633,7 @@
         </w:tc>
         <w:tc>
           <w:tcPr>
-            <w:tcW w:w="2194" w:type="dxa"/>
+            <w:tcW w:w="2228" w:type="dxa"/>
             <w:vMerge/>
           </w:tcPr>
           <w:p>
@@ -551,7 +650,7 @@
         </w:tc>
         <w:tc>
           <w:tcPr>
-            <w:tcW w:w="4127" w:type="dxa"/>
+            <w:tcW w:w="3987" w:type="dxa"/>
             <w:vAlign w:val="center"/>
           </w:tcPr>
           <w:p>
@@ -574,7 +673,7 @@
         </w:tc>
         <w:tc>
           <w:tcPr>
-            <w:tcW w:w="2127" w:type="dxa"/>
+            <w:tcW w:w="2480" w:type="dxa"/>
           </w:tcPr>
           <w:p>
             <w:pPr>
@@ -593,9 +692,12 @@
         </w:tc>
       </w:tr>
       <w:tr>
-        <w:tc>
-          <w:tcPr>
-            <w:tcW w:w="568" w:type="dxa"/>
+        <w:trPr>
+          <w:trHeight w:val="280"/>
+        </w:trPr>
+        <w:tc>
+          <w:tcPr>
+            <w:tcW w:w="584" w:type="dxa"/>
             <w:vMerge/>
           </w:tcPr>
           <w:p>
@@ -612,7 +714,7 @@
         </w:tc>
         <w:tc>
           <w:tcPr>
-            <w:tcW w:w="2194" w:type="dxa"/>
+            <w:tcW w:w="2228" w:type="dxa"/>
             <w:vMerge/>
           </w:tcPr>
           <w:p>
@@ -629,30 +731,62 @@
         </w:tc>
         <w:tc>
           <w:tcPr>
-            <w:tcW w:w="4127" w:type="dxa"/>
+            <w:tcW w:w="3987" w:type="dxa"/>
             <w:vAlign w:val="center"/>
           </w:tcPr>
           <w:p>
             <w:pPr>
               <w:jc w:val="center"/>
-              <w:rPr>
-                <w:color w:val="000000" w:themeColor="text1"/>
-                <w:sz w:val="24"/>
-                <w:szCs w:val="24"/>
-              </w:rPr>
-            </w:pPr>
-            <w:r>
               <w:rPr>
                 <w:rFonts w:ascii="Calibri" w:hAnsi="Calibri" w:cs="Calibri"/>
                 <w:color w:val="000000" w:themeColor="text1"/>
               </w:rPr>
-              <w:t>PIT 3</w:t>
-            </w:r>
-          </w:p>
-        </w:tc>
-        <w:tc>
-          <w:tcPr>
-            <w:tcW w:w="2127" w:type="dxa"/>
+            </w:pPr>
+            <w:r>
+              <w:rPr>
+                <w:rFonts w:ascii="Calibri" w:hAnsi="Calibri" w:cs="Calibri"/>
+              </w:rPr>
+              <w:t xml:space="preserve">ENG CSA PIT 2 DRILL &amp; BLAST </w:t>
+            </w:r>
+          </w:p>
+        </w:tc>
+        <w:tc>
+          <w:tcPr>
+            <w:tcW w:w="2480" w:type="dxa"/>
+          </w:tcPr>
+          <w:p>
+            <w:pPr>
+              <w:jc w:val="center"/>
+            </w:pPr>
+            <w:r>
+              <w:t>${</w:t>
+            </w:r>
+            <w:r>
+              <w:rPr>
+                <w:rFonts w:ascii="Calibri" w:hAnsi="Calibri" w:cs="Calibri"/>
+              </w:rPr>
+              <w:t>eng_dril</w:t>
+            </w:r>
+            <w:r>
+              <w:rPr>
+                <w:rFonts w:ascii="Calibri" w:hAnsi="Calibri" w:cs="Calibri"/>
+              </w:rPr>
+              <w:t>l</w:t>
+            </w:r>
+            <w:r>
+              <w:t>}</w:t>
+            </w:r>
+          </w:p>
+        </w:tc>
+      </w:tr>
+      <w:tr>
+        <w:trPr>
+          <w:trHeight w:val="280"/>
+        </w:trPr>
+        <w:tc>
+          <w:tcPr>
+            <w:tcW w:w="584" w:type="dxa"/>
+            <w:vMerge/>
           </w:tcPr>
           <w:p>
             <w:pPr>
@@ -664,11 +798,62 @@
                 <w:szCs w:val="24"/>
               </w:rPr>
             </w:pPr>
-            <w:r>
-              <w:t>${prod_pit</w:t>
-            </w:r>
-            <w:r>
-              <w:t>3</w:t>
+          </w:p>
+        </w:tc>
+        <w:tc>
+          <w:tcPr>
+            <w:tcW w:w="2228" w:type="dxa"/>
+            <w:vMerge/>
+          </w:tcPr>
+          <w:p>
+            <w:pPr>
+              <w:jc w:val="center"/>
+              <w:rPr>
+                <w:b/>
+                <w:bCs/>
+                <w:sz w:val="24"/>
+                <w:szCs w:val="24"/>
+              </w:rPr>
+            </w:pPr>
+          </w:p>
+        </w:tc>
+        <w:tc>
+          <w:tcPr>
+            <w:tcW w:w="3987" w:type="dxa"/>
+            <w:vAlign w:val="center"/>
+          </w:tcPr>
+          <w:p>
+            <w:pPr>
+              <w:jc w:val="center"/>
+              <w:rPr>
+                <w:rFonts w:ascii="Calibri" w:hAnsi="Calibri" w:cs="Calibri"/>
+                <w:color w:val="000000" w:themeColor="text1"/>
+              </w:rPr>
+            </w:pPr>
+            <w:r>
+              <w:rPr>
+                <w:rFonts w:ascii="Calibri" w:hAnsi="Calibri" w:cs="Calibri"/>
+              </w:rPr>
+              <w:t xml:space="preserve">Eng CSA Pit 2 </w:t>
+            </w:r>
+          </w:p>
+        </w:tc>
+        <w:tc>
+          <w:tcPr>
+            <w:tcW w:w="2480" w:type="dxa"/>
+          </w:tcPr>
+          <w:p>
+            <w:pPr>
+              <w:jc w:val="center"/>
+            </w:pPr>
+            <w:r>
+              <w:t>${</w:t>
+            </w:r>
+            <w:r>
+              <w:rPr>
+                <w:rFonts w:ascii="Calibri" w:hAnsi="Calibri" w:cs="Calibri"/>
+              </w:rPr>
+              <w:t>eng_csapit2</w:t>
             </w:r>
             <w:r>
               <w:t>}</w:t>
@@ -677,9 +862,12 @@
         </w:tc>
       </w:tr>
       <w:tr>
-        <w:tc>
-          <w:tcPr>
-            <w:tcW w:w="568" w:type="dxa"/>
+        <w:trPr>
+          <w:trHeight w:val="280"/>
+        </w:trPr>
+        <w:tc>
+          <w:tcPr>
+            <w:tcW w:w="584" w:type="dxa"/>
             <w:vMerge/>
           </w:tcPr>
           <w:p>
@@ -696,7 +884,7 @@
         </w:tc>
         <w:tc>
           <w:tcPr>
-            <w:tcW w:w="2194" w:type="dxa"/>
+            <w:tcW w:w="2228" w:type="dxa"/>
             <w:vMerge/>
           </w:tcPr>
           <w:p>
@@ -713,30 +901,56 @@
         </w:tc>
         <w:tc>
           <w:tcPr>
-            <w:tcW w:w="4127" w:type="dxa"/>
+            <w:tcW w:w="3987" w:type="dxa"/>
             <w:vAlign w:val="center"/>
           </w:tcPr>
           <w:p>
             <w:pPr>
               <w:jc w:val="center"/>
-              <w:rPr>
-                <w:color w:val="000000" w:themeColor="text1"/>
-                <w:sz w:val="24"/>
-                <w:szCs w:val="24"/>
-              </w:rPr>
-            </w:pPr>
-            <w:r>
               <w:rPr>
                 <w:rFonts w:ascii="Calibri" w:hAnsi="Calibri" w:cs="Calibri"/>
                 <w:color w:val="000000" w:themeColor="text1"/>
               </w:rPr>
-              <w:t>PRODUKSI PITSTOP (Di Tulis ODP)</w:t>
-            </w:r>
-          </w:p>
-        </w:tc>
-        <w:tc>
-          <w:tcPr>
-            <w:tcW w:w="2127" w:type="dxa"/>
+            </w:pPr>
+            <w:r>
+              <w:rPr>
+                <w:rFonts w:ascii="Calibri" w:hAnsi="Calibri" w:cs="Calibri"/>
+              </w:rPr>
+              <w:t xml:space="preserve">DRIVER ENG CSA PIT 2 </w:t>
+            </w:r>
+          </w:p>
+        </w:tc>
+        <w:tc>
+          <w:tcPr>
+            <w:tcW w:w="2480" w:type="dxa"/>
+          </w:tcPr>
+          <w:p>
+            <w:pPr>
+              <w:jc w:val="center"/>
+            </w:pPr>
+            <w:r>
+              <w:t>${</w:t>
+            </w:r>
+            <w:r>
+              <w:rPr>
+                <w:rFonts w:ascii="Calibri" w:hAnsi="Calibri" w:cs="Calibri"/>
+              </w:rPr>
+              <w:t>eng_driver_csapit2</w:t>
+            </w:r>
+            <w:r>
+              <w:t>}</w:t>
+            </w:r>
+          </w:p>
+        </w:tc>
+      </w:tr>
+      <w:tr>
+        <w:trPr>
+          <w:trHeight w:val="280"/>
+        </w:trPr>
+        <w:tc>
+          <w:tcPr>
+            <w:tcW w:w="584" w:type="dxa"/>
+            <w:vMerge/>
           </w:tcPr>
           <w:p>
             <w:pPr>
@@ -748,16 +962,78 @@
                 <w:szCs w:val="24"/>
               </w:rPr>
             </w:pPr>
-            <w:r>
-              <w:t>${prod_pitstop}</w:t>
+          </w:p>
+        </w:tc>
+        <w:tc>
+          <w:tcPr>
+            <w:tcW w:w="2228" w:type="dxa"/>
+            <w:vMerge/>
+          </w:tcPr>
+          <w:p>
+            <w:pPr>
+              <w:jc w:val="center"/>
+              <w:rPr>
+                <w:b/>
+                <w:bCs/>
+                <w:sz w:val="24"/>
+                <w:szCs w:val="24"/>
+              </w:rPr>
+            </w:pPr>
+          </w:p>
+        </w:tc>
+        <w:tc>
+          <w:tcPr>
+            <w:tcW w:w="3987" w:type="dxa"/>
+            <w:vAlign w:val="center"/>
+          </w:tcPr>
+          <w:p>
+            <w:pPr>
+              <w:jc w:val="center"/>
+              <w:rPr>
+                <w:rFonts w:ascii="Calibri" w:hAnsi="Calibri" w:cs="Calibri"/>
+                <w:color w:val="000000" w:themeColor="text1"/>
+              </w:rPr>
+            </w:pPr>
+            <w:r>
+              <w:rPr>
+                <w:rFonts w:ascii="Calibri" w:hAnsi="Calibri" w:cs="Calibri"/>
+              </w:rPr>
+              <w:t xml:space="preserve">ENG CSA HRM (Vendor JMI) </w:t>
+            </w:r>
+          </w:p>
+        </w:tc>
+        <w:tc>
+          <w:tcPr>
+            <w:tcW w:w="2480" w:type="dxa"/>
+          </w:tcPr>
+          <w:p>
+            <w:pPr>
+              <w:jc w:val="center"/>
+            </w:pPr>
+            <w:r>
+              <w:t>${</w:t>
+            </w:r>
+            <w:r>
+              <w:rPr>
+                <w:rFonts w:ascii="Calibri" w:hAnsi="Calibri" w:cs="Calibri"/>
+              </w:rPr>
+              <w:t>eng_vendor_jmi</w:t>
+            </w:r>
+            <w:bookmarkStart w:id="0" w:name="_GoBack"/>
+            <w:bookmarkEnd w:id="0"/>
+            <w:r>
+              <w:t>}</w:t>
             </w:r>
           </w:p>
         </w:tc>
       </w:tr>
       <w:tr>
-        <w:tc>
-          <w:tcPr>
-            <w:tcW w:w="568" w:type="dxa"/>
+        <w:trPr>
+          <w:trHeight w:val="280"/>
+        </w:trPr>
+        <w:tc>
+          <w:tcPr>
+            <w:tcW w:w="584" w:type="dxa"/>
             <w:vMerge/>
           </w:tcPr>
           <w:p>
@@ -774,7 +1050,7 @@
         </w:tc>
         <w:tc>
           <w:tcPr>
-            <w:tcW w:w="2194" w:type="dxa"/>
+            <w:tcW w:w="2228" w:type="dxa"/>
             <w:vMerge/>
           </w:tcPr>
           <w:p>
@@ -791,7 +1067,7 @@
         </w:tc>
         <w:tc>
           <w:tcPr>
-            <w:tcW w:w="4127" w:type="dxa"/>
+            <w:tcW w:w="3987" w:type="dxa"/>
             <w:vAlign w:val="center"/>
           </w:tcPr>
           <w:p>
@@ -805,15 +1081,42 @@
             <w:r>
               <w:rPr>
                 <w:rFonts w:ascii="Calibri" w:hAnsi="Calibri" w:cs="Calibri"/>
-                <w:color w:val="000000" w:themeColor="text1"/>
-              </w:rPr>
-              <w:t>PRODUKSI CSA HRM SKILL UP (ACADEMY)</w:t>
-            </w:r>
-          </w:p>
-        </w:tc>
-        <w:tc>
-          <w:tcPr>
-            <w:tcW w:w="2127" w:type="dxa"/>
+              </w:rPr>
+              <w:t xml:space="preserve">HCGA CSA PIT 2 ROSELA (SECURITY) </w:t>
+            </w:r>
+          </w:p>
+        </w:tc>
+        <w:tc>
+          <w:tcPr>
+            <w:tcW w:w="2480" w:type="dxa"/>
+          </w:tcPr>
+          <w:p>
+            <w:pPr>
+              <w:jc w:val="center"/>
+            </w:pPr>
+            <w:r>
+              <w:t>${</w:t>
+            </w:r>
+            <w:r>
+              <w:rPr>
+                <w:rFonts w:ascii="Calibri" w:hAnsi="Calibri" w:cs="Calibri"/>
+              </w:rPr>
+              <w:t>hcga_security_rosela</w:t>
+            </w:r>
+            <w:r>
+              <w:t>}</w:t>
+            </w:r>
+          </w:p>
+        </w:tc>
+      </w:tr>
+      <w:tr>
+        <w:trPr>
+          <w:trHeight w:val="280"/>
+        </w:trPr>
+        <w:tc>
+          <w:tcPr>
+            <w:tcW w:w="584" w:type="dxa"/>
+            <w:vMerge/>
           </w:tcPr>
           <w:p>
             <w:pPr>
@@ -825,16 +1128,151 @@
                 <w:szCs w:val="24"/>
               </w:rPr>
             </w:pPr>
-            <w:r>
-              <w:t>${prod_csahrm}</w:t>
+          </w:p>
+        </w:tc>
+        <w:tc>
+          <w:tcPr>
+            <w:tcW w:w="2228" w:type="dxa"/>
+            <w:vMerge/>
+          </w:tcPr>
+          <w:p>
+            <w:pPr>
+              <w:jc w:val="center"/>
+              <w:rPr>
+                <w:b/>
+                <w:bCs/>
+                <w:sz w:val="24"/>
+                <w:szCs w:val="24"/>
+              </w:rPr>
+            </w:pPr>
+          </w:p>
+        </w:tc>
+        <w:tc>
+          <w:tcPr>
+            <w:tcW w:w="3987" w:type="dxa"/>
+            <w:vAlign w:val="center"/>
+          </w:tcPr>
+          <w:p>
+            <w:pPr>
+              <w:jc w:val="center"/>
+              <w:rPr>
+                <w:color w:val="000000" w:themeColor="text1"/>
+                <w:sz w:val="24"/>
+                <w:szCs w:val="24"/>
+              </w:rPr>
+            </w:pPr>
+            <w:r>
+              <w:rPr>
+                <w:rFonts w:ascii="Calibri" w:hAnsi="Calibri" w:cs="Calibri"/>
+                <w:color w:val="000000" w:themeColor="text1"/>
+              </w:rPr>
+              <w:t>PRODUKSI PITSTOP (Di Tulis ODP)</w:t>
+            </w:r>
+          </w:p>
+        </w:tc>
+        <w:tc>
+          <w:tcPr>
+            <w:tcW w:w="2480" w:type="dxa"/>
+          </w:tcPr>
+          <w:p>
+            <w:pPr>
+              <w:jc w:val="center"/>
+              <w:rPr>
+                <w:sz w:val="24"/>
+                <w:szCs w:val="24"/>
+              </w:rPr>
+            </w:pPr>
+            <w:r>
+              <w:t>${prod_pitstop}</w:t>
             </w:r>
           </w:p>
         </w:tc>
       </w:tr>
       <w:tr>
-        <w:tc>
-          <w:tcPr>
-            <w:tcW w:w="6889" w:type="dxa"/>
+        <w:trPr>
+          <w:trHeight w:val="293"/>
+        </w:trPr>
+        <w:tc>
+          <w:tcPr>
+            <w:tcW w:w="584" w:type="dxa"/>
+            <w:vMerge/>
+          </w:tcPr>
+          <w:p>
+            <w:pPr>
+              <w:jc w:val="center"/>
+              <w:rPr>
+                <w:b/>
+                <w:bCs/>
+                <w:sz w:val="24"/>
+                <w:szCs w:val="24"/>
+              </w:rPr>
+            </w:pPr>
+          </w:p>
+        </w:tc>
+        <w:tc>
+          <w:tcPr>
+            <w:tcW w:w="2228" w:type="dxa"/>
+            <w:vMerge/>
+          </w:tcPr>
+          <w:p>
+            <w:pPr>
+              <w:jc w:val="center"/>
+              <w:rPr>
+                <w:b/>
+                <w:bCs/>
+                <w:sz w:val="24"/>
+                <w:szCs w:val="24"/>
+              </w:rPr>
+            </w:pPr>
+          </w:p>
+        </w:tc>
+        <w:tc>
+          <w:tcPr>
+            <w:tcW w:w="3987" w:type="dxa"/>
+            <w:vAlign w:val="center"/>
+          </w:tcPr>
+          <w:p>
+            <w:pPr>
+              <w:jc w:val="center"/>
+              <w:rPr>
+                <w:rFonts w:ascii="Calibri" w:hAnsi="Calibri" w:cs="Calibri"/>
+                <w:color w:val="000000" w:themeColor="text1"/>
+              </w:rPr>
+            </w:pPr>
+            <w:r>
+              <w:rPr>
+                <w:rFonts w:ascii="Calibri" w:hAnsi="Calibri" w:cs="Calibri"/>
+                <w:color w:val="000000" w:themeColor="text1"/>
+              </w:rPr>
+              <w:t>PRODUKSI CSA HRM SKILL UP (ACADEMY)</w:t>
+            </w:r>
+          </w:p>
+        </w:tc>
+        <w:tc>
+          <w:tcPr>
+            <w:tcW w:w="2480" w:type="dxa"/>
+          </w:tcPr>
+          <w:p>
+            <w:pPr>
+              <w:jc w:val="center"/>
+              <w:rPr>
+                <w:sz w:val="24"/>
+                <w:szCs w:val="24"/>
+              </w:rPr>
+            </w:pPr>
+            <w:r>
+              <w:t>${prod_csahrm}</w:t>
+            </w:r>
+          </w:p>
+        </w:tc>
+      </w:tr>
+      <w:tr>
+        <w:trPr>
+          <w:trHeight w:val="268"/>
+        </w:trPr>
+        <w:tc>
+          <w:tcPr>
+            <w:tcW w:w="6799" w:type="dxa"/>
             <w:gridSpan w:val="3"/>
           </w:tcPr>
           <w:p>
@@ -858,7 +1296,7 @@
         </w:tc>
         <w:tc>
           <w:tcPr>
-            <w:tcW w:w="2127" w:type="dxa"/>
+            <w:tcW w:w="2480" w:type="dxa"/>
           </w:tcPr>
           <w:p>
             <w:pPr>
@@ -894,8 +1332,6 @@
       <w:r>
         <w:t xml:space="preserve">  </w:t>
       </w:r>
-      <w:bookmarkStart w:id="0" w:name="_GoBack"/>
-      <w:bookmarkEnd w:id="0"/>
     </w:p>
     <w:p>
       <w:pPr>

</xml_diff>